<commit_message>
made routes for AMD up till coolers
</commit_message>
<xml_diff>
--- a/Mini_Project_Report.docx
+++ b/Mini_Project_Report.docx
@@ -2231,20 +2231,6 @@
     </w:p>
     <w:p>
       <w:pPr>
-        <w:pStyle w:val="TextBody"/>
-        <w:ind w:left="1300" w:right="7244" w:hanging="0"/>
-        <w:rPr>
-          <w:sz w:val="32"/>
-        </w:rPr>
-      </w:pPr>
-      <w:r>
-        <w:rPr>
-          <w:sz w:val="32"/>
-        </w:rPr>
-      </w:r>
-    </w:p>
-    <w:p>
-      <w:pPr>
         <w:sectPr>
           <w:type w:val="nextPage"/>
           <w:pgSz w:w="11920" w:h="16850"/>
@@ -2494,7 +2480,7 @@
         <w:pStyle w:val="Heading4"/>
         <w:numPr>
           <w:ilvl w:val="0"/>
-          <w:numId w:val="6"/>
+          <w:numId w:val="4"/>
         </w:numPr>
         <w:tabs>
           <w:tab w:val="clear" w:pos="720"/>
@@ -2520,7 +2506,7 @@
         <w:pStyle w:val="ListParagraph"/>
         <w:numPr>
           <w:ilvl w:val="1"/>
-          <w:numId w:val="6"/>
+          <w:numId w:val="4"/>
         </w:numPr>
         <w:tabs>
           <w:tab w:val="clear" w:pos="720"/>
@@ -2544,7 +2530,7 @@
         <w:pStyle w:val="ListParagraph"/>
         <w:numPr>
           <w:ilvl w:val="1"/>
-          <w:numId w:val="6"/>
+          <w:numId w:val="4"/>
         </w:numPr>
         <w:tabs>
           <w:tab w:val="clear" w:pos="720"/>
@@ -2568,7 +2554,7 @@
         <w:pStyle w:val="ListParagraph"/>
         <w:numPr>
           <w:ilvl w:val="1"/>
-          <w:numId w:val="6"/>
+          <w:numId w:val="4"/>
         </w:numPr>
         <w:tabs>
           <w:tab w:val="clear" w:pos="720"/>
@@ -2618,7 +2604,7 @@
         <w:pStyle w:val="ListParagraph"/>
         <w:numPr>
           <w:ilvl w:val="1"/>
-          <w:numId w:val="6"/>
+          <w:numId w:val="4"/>
         </w:numPr>
         <w:tabs>
           <w:tab w:val="clear" w:pos="720"/>
@@ -2695,7 +2681,7 @@
         <w:pStyle w:val="ListParagraph"/>
         <w:numPr>
           <w:ilvl w:val="0"/>
-          <w:numId w:val="6"/>
+          <w:numId w:val="4"/>
         </w:numPr>
         <w:tabs>
           <w:tab w:val="clear" w:pos="720"/>
@@ -2757,7 +2743,7 @@
         <w:pStyle w:val="ListParagraph"/>
         <w:numPr>
           <w:ilvl w:val="1"/>
-          <w:numId w:val="6"/>
+          <w:numId w:val="4"/>
         </w:numPr>
         <w:tabs>
           <w:tab w:val="clear" w:pos="720"/>
@@ -2806,7 +2792,7 @@
         <w:pStyle w:val="ListParagraph"/>
         <w:numPr>
           <w:ilvl w:val="1"/>
-          <w:numId w:val="6"/>
+          <w:numId w:val="4"/>
         </w:numPr>
         <w:tabs>
           <w:tab w:val="clear" w:pos="720"/>
@@ -2895,7 +2881,7 @@
         <w:pStyle w:val="ListParagraph"/>
         <w:numPr>
           <w:ilvl w:val="1"/>
-          <w:numId w:val="6"/>
+          <w:numId w:val="4"/>
         </w:numPr>
         <w:tabs>
           <w:tab w:val="clear" w:pos="720"/>
@@ -2959,7 +2945,7 @@
         <w:pStyle w:val="Heading4"/>
         <w:numPr>
           <w:ilvl w:val="0"/>
-          <w:numId w:val="6"/>
+          <w:numId w:val="4"/>
         </w:numPr>
         <w:tabs>
           <w:tab w:val="clear" w:pos="720"/>
@@ -3083,7 +3069,7 @@
         <w:pStyle w:val="ListParagraph"/>
         <w:numPr>
           <w:ilvl w:val="1"/>
-          <w:numId w:val="6"/>
+          <w:numId w:val="4"/>
         </w:numPr>
         <w:tabs>
           <w:tab w:val="clear" w:pos="720"/>
@@ -3106,7 +3092,7 @@
         <w:pStyle w:val="ListParagraph"/>
         <w:numPr>
           <w:ilvl w:val="1"/>
-          <w:numId w:val="6"/>
+          <w:numId w:val="4"/>
         </w:numPr>
         <w:tabs>
           <w:tab w:val="clear" w:pos="720"/>
@@ -3143,7 +3129,7 @@
         <w:pStyle w:val="ListParagraph"/>
         <w:numPr>
           <w:ilvl w:val="1"/>
-          <w:numId w:val="6"/>
+          <w:numId w:val="4"/>
         </w:numPr>
         <w:tabs>
           <w:tab w:val="clear" w:pos="720"/>
@@ -3206,7 +3192,7 @@
         <w:pStyle w:val="ListParagraph"/>
         <w:numPr>
           <w:ilvl w:val="1"/>
-          <w:numId w:val="6"/>
+          <w:numId w:val="4"/>
         </w:numPr>
         <w:tabs>
           <w:tab w:val="clear" w:pos="720"/>
@@ -3269,7 +3255,7 @@
         <w:pStyle w:val="ListParagraph"/>
         <w:numPr>
           <w:ilvl w:val="1"/>
-          <w:numId w:val="5"/>
+          <w:numId w:val="3"/>
         </w:numPr>
         <w:tabs>
           <w:tab w:val="clear" w:pos="720"/>
@@ -3319,7 +3305,7 @@
         <w:pStyle w:val="ListParagraph"/>
         <w:numPr>
           <w:ilvl w:val="1"/>
-          <w:numId w:val="5"/>
+          <w:numId w:val="3"/>
         </w:numPr>
         <w:tabs>
           <w:tab w:val="clear" w:pos="720"/>
@@ -3867,146 +3853,6 @@
     <w:p>
       <w:pPr>
         <w:pStyle w:val="TextBody"/>
-        <w:spacing w:before="10" w:after="0"/>
-        <w:rPr>
-          <w:b/>
-          <w:b/>
-          <w:sz w:val="50"/>
-        </w:rPr>
-      </w:pPr>
-      <w:r>
-        <w:rPr>
-          <w:b/>
-          <w:sz w:val="50"/>
-        </w:rPr>
-      </w:r>
-    </w:p>
-    <w:p>
-      <w:pPr>
-        <w:pStyle w:val="Heading2"/>
-        <w:spacing w:before="0" w:after="0"/>
-        <w:ind w:left="929" w:right="710" w:hanging="0"/>
-        <w:rPr>
-          <w:sz w:val="26"/>
-        </w:rPr>
-      </w:pPr>
-      <w:r>
-        <w:rPr>
-          <w:color w:val="000009"/>
-        </w:rPr>
-        <w:t>Introduction</w:t>
-      </w:r>
-    </w:p>
-    <w:p>
-      <w:pPr>
-        <w:pStyle w:val="TextBody"/>
-        <w:spacing w:before="324" w:after="0"/>
-        <w:ind w:left="520" w:hanging="0"/>
-        <w:rPr>
-          <w:sz w:val="26"/>
-        </w:rPr>
-      </w:pPr>
-      <w:r>
-        <w:rPr>
-          <w:color w:val="000009"/>
-        </w:rPr>
-        <w:t>This</w:t>
-      </w:r>
-      <w:r>
-        <w:rPr>
-          <w:color w:val="000009"/>
-          <w:spacing w:val="-1"/>
-        </w:rPr>
-        <w:t xml:space="preserve"> </w:t>
-      </w:r>
-      <w:r>
-        <w:rPr>
-          <w:color w:val="000009"/>
-        </w:rPr>
-        <w:t>chapter</w:t>
-      </w:r>
-      <w:r>
-        <w:rPr>
-          <w:color w:val="000009"/>
-          <w:spacing w:val="-3"/>
-        </w:rPr>
-        <w:t xml:space="preserve"> </w:t>
-      </w:r>
-      <w:r>
-        <w:rPr>
-          <w:color w:val="000009"/>
-        </w:rPr>
-        <w:t>explains the aim,</w:t>
-      </w:r>
-      <w:r>
-        <w:rPr>
-          <w:color w:val="000009"/>
-          <w:spacing w:val="-1"/>
-        </w:rPr>
-        <w:t xml:space="preserve"> </w:t>
-      </w:r>
-      <w:r>
-        <w:rPr>
-          <w:color w:val="000009"/>
-        </w:rPr>
-        <w:t>objectives and</w:t>
-      </w:r>
-      <w:r>
-        <w:rPr>
-          <w:color w:val="000009"/>
-          <w:spacing w:val="-1"/>
-        </w:rPr>
-        <w:t xml:space="preserve"> </w:t>
-      </w:r>
-      <w:r>
-        <w:rPr>
-          <w:color w:val="000009"/>
-        </w:rPr>
-        <w:t>scope</w:t>
-      </w:r>
-      <w:r>
-        <w:rPr>
-          <w:color w:val="000009"/>
-          <w:spacing w:val="-1"/>
-        </w:rPr>
-        <w:t xml:space="preserve"> </w:t>
-      </w:r>
-      <w:r>
-        <w:rPr>
-          <w:color w:val="000009"/>
-        </w:rPr>
-        <w:t>of</w:t>
-      </w:r>
-      <w:r>
-        <w:rPr>
-          <w:color w:val="000009"/>
-          <w:spacing w:val="-1"/>
-        </w:rPr>
-        <w:t xml:space="preserve"> </w:t>
-      </w:r>
-      <w:r>
-        <w:rPr>
-          <w:color w:val="000009"/>
-        </w:rPr>
-        <w:t>the</w:t>
-      </w:r>
-      <w:r>
-        <w:rPr>
-          <w:color w:val="000009"/>
-          <w:spacing w:val="-3"/>
-        </w:rPr>
-        <w:t xml:space="preserve"> </w:t>
-      </w:r>
-      <w:r>
-        <w:rPr>
-          <w:color w:val="000009"/>
-        </w:rPr>
-        <w:t>proposed system.</w:t>
-      </w:r>
-    </w:p>
-    <w:p>
-      <w:pPr>
-        <w:pStyle w:val="TextBody"/>
         <w:rPr>
           <w:sz w:val="26"/>
         </w:rPr>
@@ -4042,8 +3888,11 @@
           <w:tab w:val="clear" w:pos="720"/>
           <w:tab w:val="left" w:pos="994" w:leader="none"/>
         </w:tabs>
-        <w:ind w:left="993" w:hanging="0"/>
-        <w:rPr/>
+        <w:ind w:hanging="0"/>
+        <w:jc w:val="left"/>
+        <w:rPr>
+          <w:sz w:val="32"/>
+        </w:rPr>
       </w:pPr>
       <w:r>
         <w:rPr/>
@@ -4054,6 +3903,7 @@
       <w:pPr>
         <w:pStyle w:val="TextBody"/>
         <w:spacing w:lineRule="auto" w:line="360" w:before="4" w:after="0"/>
+        <w:jc w:val="left"/>
         <w:rPr>
           <w:b/>
           <w:b/>
@@ -4061,13 +3911,17 @@
         </w:rPr>
       </w:pPr>
       <w:r>
-        <w:rPr/>
+        <w:rPr>
+          <w:b/>
+          <w:sz w:val="28"/>
+        </w:rPr>
       </w:r>
     </w:p>
     <w:p>
       <w:pPr>
         <w:pStyle w:val="TextBody"/>
         <w:spacing w:lineRule="auto" w:line="360" w:before="4" w:after="0"/>
+        <w:jc w:val="left"/>
         <w:rPr>
           <w:b/>
           <w:b/>
@@ -4103,8 +3957,10 @@
           <w:tab w:val="clear" w:pos="720"/>
           <w:tab w:val="left" w:pos="994" w:leader="none"/>
         </w:tabs>
-        <w:ind w:left="993" w:hanging="0"/>
-        <w:rPr/>
+        <w:ind w:hanging="0"/>
+        <w:rPr>
+          <w:sz w:val="32"/>
+        </w:rPr>
       </w:pPr>
       <w:r>
         <w:rPr/>
@@ -4128,31 +3984,24 @@
         </w:rPr>
       </w:pPr>
       <w:r>
-        <w:rPr/>
+        <w:rPr>
+          <w:sz w:val="26"/>
+        </w:rPr>
       </w:r>
     </w:p>
     <w:p>
       <w:pPr>
         <w:pStyle w:val="TextBody"/>
         <w:spacing w:lineRule="auto" w:line="360" w:before="1" w:after="0"/>
+        <w:jc w:val="both"/>
+        <w:rPr/>
+      </w:pPr>
+      <w:r>
         <w:rPr>
           <w:sz w:val="24"/>
           <w:szCs w:val="24"/>
         </w:rPr>
-      </w:pPr>
-      <w:r>
-        <w:rPr>
-          <w:sz w:val="24"/>
-          <w:szCs w:val="24"/>
-        </w:rPr>
-        <w:t xml:space="preserve">The Indian market for electronic components in general is not in the best condition for a consumer, when it comes to PC building a lot of consumers end up overspending on overpowered PCs assembled by third parties with unethical profit motives, </w:t>
-      </w:r>
-      <w:r>
-        <w:rPr>
-          <w:sz w:val="24"/>
-          <w:szCs w:val="24"/>
-        </w:rPr>
-        <w:t>the incompetent high pricing in the markets has become a major barrier for an average Indian to be able to buy one, due to this lack of personal computing power in an average Indian household the economy is missing on a new and highly lucrative market of digital goods and the simultaneously missing on the opportunity of producing equally attractive multi-bagging digital products and experiences.</w:t>
+        <w:t>The Indian market for electronic components in general is not in the best condition for a consumer, when it comes to PC building a lot of consumers end up overspending on overpowered PCs assembled by third parties with unethical profit motives, the incompetent high pricing in the markets has become a major barrier for an average Indian to be able to buy one, due to this lack of personal computing power in an average Indian household the economy is missing on a new and highly lucrative market of digital goods and the simultaneously missing on the opportunity of producing equally attractive multi-bagging digital products and experiences.</w:t>
       </w:r>
     </w:p>
     <w:p>
@@ -4180,8 +4029,10 @@
           <w:tab w:val="left" w:pos="994" w:leader="none"/>
         </w:tabs>
         <w:spacing w:before="1" w:after="0"/>
-        <w:ind w:left="993" w:hanging="0"/>
-        <w:rPr/>
+        <w:ind w:hanging="0"/>
+        <w:rPr>
+          <w:sz w:val="32"/>
+        </w:rPr>
       </w:pPr>
       <w:r>
         <w:rPr>
@@ -4318,14 +4169,7 @@
           <w:sz w:val="24"/>
           <w:szCs w:val="24"/>
         </w:rPr>
-        <w:t xml:space="preserve">- </w:t>
-      </w:r>
-      <w:r>
-        <w:rPr>
-          <w:sz w:val="24"/>
-          <w:szCs w:val="24"/>
-        </w:rPr>
-        <w:t>To improve technical know how on the consumer’s end.</w:t>
+        <w:t>- To improve technical know how on the consumer’s end.</w:t>
       </w:r>
     </w:p>
     <w:p>
@@ -4357,7 +4201,11 @@
         </w:rPr>
       </w:pPr>
       <w:r>
-        <w:rPr/>
+        <w:rPr>
+          <w:sz w:val="24"/>
+          <w:szCs w:val="24"/>
+        </w:rPr>
+        <w:t xml:space="preserve">                                                    </w:t>
       </w:r>
     </w:p>
     <w:p>
@@ -4386,18 +4234,7 @@
           <w:szCs w:val="24"/>
           <w:lang w:val="en-US" w:eastAsia="en-US" w:bidi="ar-SA"/>
         </w:rPr>
-        <w:t xml:space="preserve">o encourage independent decision making on the consumer end so that third parties cannot misinform them </w:t>
-      </w:r>
-      <w:r>
-        <w:rPr>
-          <w:rFonts w:eastAsia="Times New Roman" w:cs="Times New Roman"/>
-          <w:color w:val="auto"/>
-          <w:kern w:val="0"/>
-          <w:sz w:val="24"/>
-          <w:szCs w:val="24"/>
-          <w:lang w:val="en-US" w:eastAsia="en-US" w:bidi="ar-SA"/>
-        </w:rPr>
-        <w:t>and overcharge them.</w:t>
+        <w:t>o encourage independent decision making on the consumer end so that third parties cannot misinform them and overcharge them.</w:t>
       </w:r>
     </w:p>
     <w:p>
@@ -4433,7 +4270,8 @@
       </w:pPr>
       <w:r>
         <w:rPr>
-          <w:lang w:val="en-GB"/>
+          <w:sz w:val="24"/>
+          <w:szCs w:val="24"/>
         </w:rPr>
       </w:r>
     </w:p>
@@ -4464,22 +4302,16 @@
           <w:tab w:val="left" w:pos="994" w:leader="none"/>
         </w:tabs>
         <w:spacing w:before="217" w:after="0"/>
-        <w:ind w:left="993" w:hanging="0"/>
-        <w:rPr>
-          <w:sz w:val="26"/>
-        </w:rPr>
-      </w:pPr>
-      <w:r>
-        <w:rPr>
-          <w:color w:val="000009"/>
-        </w:rPr>
-        <w:t xml:space="preserve">1.4 </w:t>
-      </w:r>
-      <w:r>
-        <w:rPr>
-          <w:color w:val="000009"/>
-        </w:rPr>
-        <w:t>Organization</w:t>
+        <w:ind w:hanging="0"/>
+        <w:rPr>
+          <w:sz w:val="26"/>
+        </w:rPr>
+      </w:pPr>
+      <w:r>
+        <w:rPr>
+          <w:color w:val="000009"/>
+        </w:rPr>
+        <w:t>1.4 Organization</w:t>
       </w:r>
       <w:r>
         <w:rPr>
@@ -4554,7 +4386,9 @@
         <w:spacing w:lineRule="auto" w:line="360"/>
         <w:ind w:right="120" w:hanging="0"/>
         <w:jc w:val="both"/>
-        <w:rPr/>
+        <w:rPr>
+          <w:sz w:val="32"/>
+        </w:rPr>
       </w:pPr>
       <w:r>
         <w:rPr/>
@@ -4829,62 +4663,55 @@
     <w:p>
       <w:pPr>
         <w:pStyle w:val="TextBody"/>
-        <w:spacing w:lineRule="auto" w:line="360" w:before="324" w:after="0"/>
-        <w:ind w:right="123" w:hanging="0"/>
-        <w:jc w:val="both"/>
-        <w:rPr>
-          <w:sz w:val="26"/>
-        </w:rPr>
-      </w:pPr>
-      <w:r>
-        <w:rPr>
-          <w:color w:val="000009"/>
-        </w:rPr>
-        <w:t>This chapter explains the concepts used in this project, study of existing system and</w:t>
-      </w:r>
-      <w:r>
-        <w:rPr>
-          <w:color w:val="000009"/>
-          <w:spacing w:val="1"/>
-        </w:rPr>
-        <w:t xml:space="preserve"> </w:t>
-      </w:r>
-      <w:r>
-        <w:rPr>
-          <w:color w:val="000009"/>
-        </w:rPr>
-        <w:t>contribution</w:t>
-      </w:r>
-      <w:r>
-        <w:rPr>
-          <w:color w:val="000009"/>
-          <w:spacing w:val="-1"/>
-        </w:rPr>
-        <w:t xml:space="preserve"> </w:t>
-      </w:r>
-      <w:r>
-        <w:rPr>
-          <w:color w:val="000009"/>
-        </w:rPr>
-        <w:t>of this project</w:t>
-      </w:r>
-      <w:r>
-        <w:rPr>
-          <w:color w:val="000009"/>
-          <w:sz w:val="26"/>
-        </w:rPr>
-        <w:t>.</w:t>
-      </w:r>
-    </w:p>
-    <w:p>
-      <w:pPr>
-        <w:pStyle w:val="TextBody"/>
-        <w:rPr>
-          <w:sz w:val="26"/>
-        </w:rPr>
-      </w:pPr>
-      <w:r>
-        <w:rPr/>
+        <w:rPr>
+          <w:sz w:val="26"/>
+        </w:rPr>
+      </w:pPr>
+      <w:r>
+        <w:rPr>
+          <w:sz w:val="26"/>
+        </w:rPr>
+      </w:r>
+    </w:p>
+    <w:p>
+      <w:pPr>
+        <w:pStyle w:val="Heading3"/>
+        <w:numPr>
+          <w:ilvl w:val="0"/>
+          <w:numId w:val="0"/>
+        </w:numPr>
+        <w:tabs>
+          <w:tab w:val="clear" w:pos="720"/>
+          <w:tab w:val="left" w:pos="1032" w:leader="none"/>
+        </w:tabs>
+        <w:ind w:hanging="0"/>
+        <w:rPr>
+          <w:sz w:val="26"/>
+        </w:rPr>
+      </w:pPr>
+      <w:r>
+        <w:rPr/>
+        <w:t>2.1 Survey</w:t>
+      </w:r>
+      <w:r>
+        <w:rPr>
+          <w:spacing w:val="-2"/>
+        </w:rPr>
+        <w:t xml:space="preserve"> </w:t>
+      </w:r>
+      <w:r>
+        <w:rPr/>
+        <w:t>of</w:t>
+      </w:r>
+      <w:r>
+        <w:rPr>
+          <w:spacing w:val="-3"/>
+        </w:rPr>
+        <w:t xml:space="preserve"> </w:t>
+      </w:r>
+      <w:r>
+        <w:rPr/>
+        <w:t>Existing System</w:t>
       </w:r>
     </w:p>
     <w:p>
@@ -4900,51 +4727,6 @@
         </w:tabs>
         <w:ind w:left="1031" w:hanging="0"/>
         <w:rPr>
-          <w:sz w:val="26"/>
-        </w:rPr>
-      </w:pPr>
-      <w:r>
-        <w:rPr/>
-        <w:t xml:space="preserve">2.1 </w:t>
-      </w:r>
-      <w:r>
-        <w:rPr/>
-        <w:t>Survey</w:t>
-      </w:r>
-      <w:r>
-        <w:rPr>
-          <w:spacing w:val="-2"/>
-        </w:rPr>
-        <w:t xml:space="preserve"> </w:t>
-      </w:r>
-      <w:r>
-        <w:rPr/>
-        <w:t>of</w:t>
-      </w:r>
-      <w:r>
-        <w:rPr>
-          <w:spacing w:val="-3"/>
-        </w:rPr>
-        <w:t xml:space="preserve"> </w:t>
-      </w:r>
-      <w:r>
-        <w:rPr/>
-        <w:t>Existing System</w:t>
-      </w:r>
-    </w:p>
-    <w:p>
-      <w:pPr>
-        <w:pStyle w:val="Heading3"/>
-        <w:numPr>
-          <w:ilvl w:val="0"/>
-          <w:numId w:val="0"/>
-        </w:numPr>
-        <w:tabs>
-          <w:tab w:val="clear" w:pos="720"/>
-          <w:tab w:val="left" w:pos="1032" w:leader="none"/>
-        </w:tabs>
-        <w:ind w:left="1031" w:hanging="0"/>
-        <w:rPr>
           <w:b w:val="false"/>
           <w:b w:val="false"/>
           <w:bCs w:val="false"/>
@@ -5160,7 +4942,10 @@
         </w:rPr>
       </w:pPr>
       <w:r>
-        <w:rPr/>
+        <w:rPr>
+          <w:sz w:val="26"/>
+          <w:szCs w:val="22"/>
+        </w:rPr>
       </w:r>
     </w:p>
     <w:p>
@@ -5189,22 +4974,16 @@
           <w:tab w:val="left" w:pos="998" w:leader="none"/>
         </w:tabs>
         <w:spacing w:lineRule="auto" w:line="360"/>
-        <w:ind w:left="1031" w:hanging="0"/>
-        <w:rPr>
-          <w:sz w:val="26"/>
-        </w:rPr>
-      </w:pPr>
-      <w:r>
-        <w:rPr>
-          <w:color w:val="000009"/>
-        </w:rPr>
-        <w:t xml:space="preserve">2.2 </w:t>
-      </w:r>
-      <w:r>
-        <w:rPr>
-          <w:color w:val="000009"/>
-        </w:rPr>
-        <w:t>Limitation</w:t>
+        <w:ind w:hanging="0"/>
+        <w:rPr>
+          <w:sz w:val="26"/>
+        </w:rPr>
+      </w:pPr>
+      <w:r>
+        <w:rPr>
+          <w:color w:val="000009"/>
+        </w:rPr>
+        <w:t>2.2 Limitation</w:t>
       </w:r>
       <w:r>
         <w:rPr>
@@ -5323,22 +5102,16 @@
           <w:tab w:val="left" w:pos="998" w:leader="none"/>
         </w:tabs>
         <w:spacing w:before="150" w:after="0"/>
-        <w:ind w:left="1031" w:hanging="0"/>
-        <w:rPr>
-          <w:sz w:val="26"/>
-        </w:rPr>
-      </w:pPr>
-      <w:r>
-        <w:rPr>
-          <w:color w:val="000009"/>
-        </w:rPr>
-        <w:t xml:space="preserve">2.3 </w:t>
-      </w:r>
-      <w:r>
-        <w:rPr>
-          <w:color w:val="000009"/>
-        </w:rPr>
-        <w:t>Mini</w:t>
+        <w:ind w:hanging="0"/>
+        <w:rPr>
+          <w:sz w:val="26"/>
+        </w:rPr>
+      </w:pPr>
+      <w:r>
+        <w:rPr>
+          <w:color w:val="000009"/>
+        </w:rPr>
+        <w:t>2.3 Mini</w:t>
       </w:r>
       <w:r>
         <w:rPr>
@@ -5371,6 +5144,7 @@
       <w:pPr>
         <w:pStyle w:val="Normal"/>
         <w:spacing w:lineRule="auto" w:line="360"/>
+        <w:jc w:val="both"/>
         <w:rPr>
           <w:sz w:val="24"/>
           <w:szCs w:val="24"/>
@@ -5385,30 +5159,7 @@
           <w:szCs w:val="24"/>
           <w:u w:val="none"/>
         </w:rPr>
-        <w:t>Our project promotes independent decision making and spreads awareness on how to select components and providing working build configurations based on the user’s applications, so that the consumer can independently make decisions and not depend on a third party to make all the decisions.</w:t>
-      </w:r>
-    </w:p>
-    <w:p>
-      <w:pPr>
-        <w:pStyle w:val="Normal"/>
-        <w:spacing w:lineRule="auto" w:line="360"/>
-        <w:rPr>
-          <w:b w:val="false"/>
-          <w:b w:val="false"/>
-          <w:bCs w:val="false"/>
-          <w:sz w:val="24"/>
-          <w:szCs w:val="24"/>
-          <w:u w:val="none"/>
-        </w:rPr>
-      </w:pPr>
-      <w:r>
-        <w:rPr>
-          <w:b w:val="false"/>
-          <w:bCs w:val="false"/>
-          <w:sz w:val="24"/>
-          <w:szCs w:val="24"/>
-          <w:u w:val="none"/>
-        </w:rPr>
+        <w:t xml:space="preserve">Our project promotes independent decision making and spreads awareness on how to select components and providing working build configurations based on the user’s applications, so that the consumer can independently make decisions and not depend on a third party to make all the decisions.                                                                  </w:t>
       </w:r>
     </w:p>
     <w:p>
@@ -5420,6 +5171,7 @@
         </w:tabs>
         <w:spacing w:lineRule="auto" w:line="360" w:before="150" w:after="0"/>
         <w:ind w:hanging="0"/>
+        <w:jc w:val="both"/>
         <w:rPr/>
       </w:pPr>
       <w:r>
@@ -5458,7 +5210,10 @@
         </w:rPr>
       </w:pPr>
       <w:r>
-        <w:rPr/>
+        <w:rPr>
+          <w:sz w:val="24"/>
+          <w:szCs w:val="24"/>
+        </w:rPr>
       </w:r>
     </w:p>
     <w:p>
@@ -7323,6 +7078,7 @@
           <w:b/>
           <w:sz w:val="44"/>
         </w:rPr>
+        <w:t xml:space="preserve">                                                    </w:t>
       </w:r>
     </w:p>
     <w:p>
@@ -8381,7 +8137,7 @@
         <w:docPartGallery w:val="Page Numbers (Bottom of Page)"/>
         <w:docPartUnique w:val="true"/>
       </w:docPartObj>
-      <w:id w:val="830734727"/>
+      <w:id w:val="236367853"/>
     </w:sdtPr>
     <w:sdtContent>
       <w:p>
@@ -8475,7 +8231,7 @@
         <w:docPartGallery w:val="Page Numbers (Bottom of Page)"/>
         <w:docPartUnique w:val="true"/>
       </w:docPartObj>
-      <w:id w:val="2129238244"/>
+      <w:id w:val="1667584677"/>
     </w:sdtPr>
     <w:sdtContent>
       <w:p>
@@ -8484,6 +8240,7 @@
           <w:pBdr>
             <w:top w:val="single" w:sz="4" w:space="1" w:color="D9D9D9"/>
           </w:pBdr>
+          <w:jc w:val="right"/>
           <w:rPr>
             <w:b/>
             <w:b/>
@@ -8532,20 +8289,6 @@
           </w:rPr>
           <w:t xml:space="preserve"> </w:t>
         </w:r>
-        <w:r>
-          <w:rPr>
-            <w:b/>
-            <w:bCs/>
-          </w:rPr>
-          <w:t xml:space="preserve">| </w:t>
-        </w:r>
-        <w:r>
-          <w:rPr>
-            <w:color w:val="808080" w:themeColor="background1" w:themeShade="80"/>
-            <w:spacing w:val="60"/>
-          </w:rPr>
-          <w:t>Page</w:t>
-        </w:r>
       </w:p>
       <w:p>
         <w:pPr>
@@ -8554,6 +8297,7 @@
         </w:pPr>
         <w:r>
           <w:rPr/>
+          <w:t xml:space="preserve"> </w:t>
         </w:r>
       </w:p>
     </w:sdtContent>
@@ -8569,7 +8313,7 @@
         <w:docPartGallery w:val="Page Numbers (Bottom of Page)"/>
         <w:docPartUnique w:val="true"/>
       </w:docPartObj>
-      <w:id w:val="367969414"/>
+      <w:id w:val="478102783"/>
     </w:sdtPr>
     <w:sdtContent>
       <w:p>
@@ -8663,7 +8407,7 @@
         <w:docPartGallery w:val="Page Numbers (Bottom of Page)"/>
         <w:docPartUnique w:val="true"/>
       </w:docPartObj>
-      <w:id w:val="1574959971"/>
+      <w:id w:val="1311569812"/>
     </w:sdtPr>
     <w:sdtContent>
       <w:p>
@@ -9038,295 +8782,6 @@
   </w:abstractNum>
   <w:abstractNum w:abstractNumId="3">
     <w:lvl w:ilvl="0">
-      <w:start w:val="2"/>
-      <w:numFmt w:val="decimal"/>
-      <w:lvlText w:val="%1"/>
-      <w:lvlJc w:val="left"/>
-      <w:pPr>
-        <w:tabs>
-          <w:tab w:val="num" w:pos="0"/>
-        </w:tabs>
-        <w:ind w:left="1031" w:hanging="480"/>
-      </w:pPr>
-      <w:rPr>
-        <w:lang w:val="en-US" w:eastAsia="en-US" w:bidi="ar-SA"/>
-      </w:rPr>
-    </w:lvl>
-    <w:lvl w:ilvl="1">
-      <w:start w:val="1"/>
-      <w:numFmt w:val="decimal"/>
-      <w:lvlText w:val="%1.%2"/>
-      <w:lvlJc w:val="left"/>
-      <w:pPr>
-        <w:tabs>
-          <w:tab w:val="num" w:pos="0"/>
-        </w:tabs>
-        <w:ind w:left="1031" w:hanging="480"/>
-      </w:pPr>
-      <w:rPr>
-        <w:sz w:val="32"/>
-        <w:b/>
-        <w:szCs w:val="32"/>
-        <w:bCs/>
-        <w:w w:val="99"/>
-        <w:rFonts w:ascii="Times New Roman" w:hAnsi="Times New Roman" w:eastAsia="Times New Roman" w:cs="Times New Roman"/>
-        <w:color w:val="000009"/>
-        <w:lang w:val="en-US" w:eastAsia="en-US" w:bidi="ar-SA"/>
-      </w:rPr>
-    </w:lvl>
-    <w:lvl w:ilvl="2">
-      <w:start w:val="0"/>
-      <w:numFmt w:val="bullet"/>
-      <w:lvlText w:val=""/>
-      <w:lvlJc w:val="left"/>
-      <w:pPr>
-        <w:tabs>
-          <w:tab w:val="num" w:pos="0"/>
-        </w:tabs>
-        <w:ind w:left="2658" w:hanging="480"/>
-      </w:pPr>
-      <w:rPr>
-        <w:rFonts w:ascii="Symbol" w:hAnsi="Symbol" w:cs="Symbol" w:hint="default"/>
-      </w:rPr>
-    </w:lvl>
-    <w:lvl w:ilvl="3">
-      <w:start w:val="0"/>
-      <w:numFmt w:val="bullet"/>
-      <w:lvlText w:val=""/>
-      <w:lvlJc w:val="left"/>
-      <w:pPr>
-        <w:tabs>
-          <w:tab w:val="num" w:pos="0"/>
-        </w:tabs>
-        <w:ind w:left="3467" w:hanging="480"/>
-      </w:pPr>
-      <w:rPr>
-        <w:rFonts w:ascii="Symbol" w:hAnsi="Symbol" w:cs="Symbol" w:hint="default"/>
-      </w:rPr>
-    </w:lvl>
-    <w:lvl w:ilvl="4">
-      <w:start w:val="0"/>
-      <w:numFmt w:val="bullet"/>
-      <w:lvlText w:val=""/>
-      <w:lvlJc w:val="left"/>
-      <w:pPr>
-        <w:tabs>
-          <w:tab w:val="num" w:pos="0"/>
-        </w:tabs>
-        <w:ind w:left="4276" w:hanging="480"/>
-      </w:pPr>
-      <w:rPr>
-        <w:rFonts w:ascii="Symbol" w:hAnsi="Symbol" w:cs="Symbol" w:hint="default"/>
-      </w:rPr>
-    </w:lvl>
-    <w:lvl w:ilvl="5">
-      <w:start w:val="0"/>
-      <w:numFmt w:val="bullet"/>
-      <w:lvlText w:val=""/>
-      <w:lvlJc w:val="left"/>
-      <w:pPr>
-        <w:tabs>
-          <w:tab w:val="num" w:pos="0"/>
-        </w:tabs>
-        <w:ind w:left="5085" w:hanging="480"/>
-      </w:pPr>
-      <w:rPr>
-        <w:rFonts w:ascii="Symbol" w:hAnsi="Symbol" w:cs="Symbol" w:hint="default"/>
-      </w:rPr>
-    </w:lvl>
-    <w:lvl w:ilvl="6">
-      <w:start w:val="0"/>
-      <w:numFmt w:val="bullet"/>
-      <w:lvlText w:val=""/>
-      <w:lvlJc w:val="left"/>
-      <w:pPr>
-        <w:tabs>
-          <w:tab w:val="num" w:pos="0"/>
-        </w:tabs>
-        <w:ind w:left="5894" w:hanging="480"/>
-      </w:pPr>
-      <w:rPr>
-        <w:rFonts w:ascii="Symbol" w:hAnsi="Symbol" w:cs="Symbol" w:hint="default"/>
-      </w:rPr>
-    </w:lvl>
-    <w:lvl w:ilvl="7">
-      <w:start w:val="0"/>
-      <w:numFmt w:val="bullet"/>
-      <w:lvlText w:val=""/>
-      <w:lvlJc w:val="left"/>
-      <w:pPr>
-        <w:tabs>
-          <w:tab w:val="num" w:pos="0"/>
-        </w:tabs>
-        <w:ind w:left="6703" w:hanging="480"/>
-      </w:pPr>
-      <w:rPr>
-        <w:rFonts w:ascii="Symbol" w:hAnsi="Symbol" w:cs="Symbol" w:hint="default"/>
-      </w:rPr>
-    </w:lvl>
-    <w:lvl w:ilvl="8">
-      <w:start w:val="0"/>
-      <w:numFmt w:val="bullet"/>
-      <w:lvlText w:val=""/>
-      <w:lvlJc w:val="left"/>
-      <w:pPr>
-        <w:tabs>
-          <w:tab w:val="num" w:pos="0"/>
-        </w:tabs>
-        <w:ind w:left="7512" w:hanging="480"/>
-      </w:pPr>
-      <w:rPr>
-        <w:rFonts w:ascii="Symbol" w:hAnsi="Symbol" w:cs="Symbol" w:hint="default"/>
-      </w:rPr>
-    </w:lvl>
-  </w:abstractNum>
-  <w:abstractNum w:abstractNumId="4">
-    <w:lvl w:ilvl="0">
-      <w:start w:val="1"/>
-      <w:numFmt w:val="decimal"/>
-      <w:lvlText w:val="%1"/>
-      <w:lvlJc w:val="left"/>
-      <w:pPr>
-        <w:tabs>
-          <w:tab w:val="num" w:pos="0"/>
-        </w:tabs>
-        <w:ind w:left="993" w:hanging="476"/>
-      </w:pPr>
-      <w:rPr>
-        <w:lang w:val="en-US" w:eastAsia="en-US" w:bidi="ar-SA"/>
-      </w:rPr>
-    </w:lvl>
-    <w:lvl w:ilvl="1">
-      <w:start w:val="1"/>
-      <w:numFmt w:val="decimal"/>
-      <w:lvlText w:val="%1.%2"/>
-      <w:lvlJc w:val="left"/>
-      <w:pPr>
-        <w:tabs>
-          <w:tab w:val="num" w:pos="0"/>
-        </w:tabs>
-        <w:ind w:left="993" w:hanging="476"/>
-      </w:pPr>
-      <w:rPr>
-        <w:sz w:val="32"/>
-        <w:spacing w:val="0"/>
-        <w:b/>
-        <w:szCs w:val="32"/>
-        <w:bCs/>
-        <w:w w:val="96"/>
-        <w:rFonts w:ascii="Times New Roman" w:hAnsi="Times New Roman" w:eastAsia="Times New Roman" w:cs="Times New Roman"/>
-        <w:color w:val="000009"/>
-        <w:lang w:val="en-US" w:eastAsia="en-US" w:bidi="ar-SA"/>
-      </w:rPr>
-    </w:lvl>
-    <w:lvl w:ilvl="2">
-      <w:start w:val="0"/>
-      <w:numFmt w:val="bullet"/>
-      <w:lvlText w:val=""/>
-      <w:lvlJc w:val="left"/>
-      <w:pPr>
-        <w:tabs>
-          <w:tab w:val="num" w:pos="0"/>
-        </w:tabs>
-        <w:ind w:left="2626" w:hanging="476"/>
-      </w:pPr>
-      <w:rPr>
-        <w:rFonts w:ascii="Symbol" w:hAnsi="Symbol" w:cs="Symbol" w:hint="default"/>
-      </w:rPr>
-    </w:lvl>
-    <w:lvl w:ilvl="3">
-      <w:start w:val="0"/>
-      <w:numFmt w:val="bullet"/>
-      <w:lvlText w:val=""/>
-      <w:lvlJc w:val="left"/>
-      <w:pPr>
-        <w:tabs>
-          <w:tab w:val="num" w:pos="0"/>
-        </w:tabs>
-        <w:ind w:left="3439" w:hanging="476"/>
-      </w:pPr>
-      <w:rPr>
-        <w:rFonts w:ascii="Symbol" w:hAnsi="Symbol" w:cs="Symbol" w:hint="default"/>
-      </w:rPr>
-    </w:lvl>
-    <w:lvl w:ilvl="4">
-      <w:start w:val="0"/>
-      <w:numFmt w:val="bullet"/>
-      <w:lvlText w:val=""/>
-      <w:lvlJc w:val="left"/>
-      <w:pPr>
-        <w:tabs>
-          <w:tab w:val="num" w:pos="0"/>
-        </w:tabs>
-        <w:ind w:left="4252" w:hanging="476"/>
-      </w:pPr>
-      <w:rPr>
-        <w:rFonts w:ascii="Symbol" w:hAnsi="Symbol" w:cs="Symbol" w:hint="default"/>
-      </w:rPr>
-    </w:lvl>
-    <w:lvl w:ilvl="5">
-      <w:start w:val="0"/>
-      <w:numFmt w:val="bullet"/>
-      <w:lvlText w:val=""/>
-      <w:lvlJc w:val="left"/>
-      <w:pPr>
-        <w:tabs>
-          <w:tab w:val="num" w:pos="0"/>
-        </w:tabs>
-        <w:ind w:left="5065" w:hanging="476"/>
-      </w:pPr>
-      <w:rPr>
-        <w:rFonts w:ascii="Symbol" w:hAnsi="Symbol" w:cs="Symbol" w:hint="default"/>
-      </w:rPr>
-    </w:lvl>
-    <w:lvl w:ilvl="6">
-      <w:start w:val="0"/>
-      <w:numFmt w:val="bullet"/>
-      <w:lvlText w:val=""/>
-      <w:lvlJc w:val="left"/>
-      <w:pPr>
-        <w:tabs>
-          <w:tab w:val="num" w:pos="0"/>
-        </w:tabs>
-        <w:ind w:left="5878" w:hanging="476"/>
-      </w:pPr>
-      <w:rPr>
-        <w:rFonts w:ascii="Symbol" w:hAnsi="Symbol" w:cs="Symbol" w:hint="default"/>
-      </w:rPr>
-    </w:lvl>
-    <w:lvl w:ilvl="7">
-      <w:start w:val="0"/>
-      <w:numFmt w:val="bullet"/>
-      <w:lvlText w:val=""/>
-      <w:lvlJc w:val="left"/>
-      <w:pPr>
-        <w:tabs>
-          <w:tab w:val="num" w:pos="0"/>
-        </w:tabs>
-        <w:ind w:left="6691" w:hanging="476"/>
-      </w:pPr>
-      <w:rPr>
-        <w:rFonts w:ascii="Symbol" w:hAnsi="Symbol" w:cs="Symbol" w:hint="default"/>
-      </w:rPr>
-    </w:lvl>
-    <w:lvl w:ilvl="8">
-      <w:start w:val="0"/>
-      <w:numFmt w:val="bullet"/>
-      <w:lvlText w:val=""/>
-      <w:lvlJc w:val="left"/>
-      <w:pPr>
-        <w:tabs>
-          <w:tab w:val="num" w:pos="0"/>
-        </w:tabs>
-        <w:ind w:left="7504" w:hanging="476"/>
-      </w:pPr>
-      <w:rPr>
-        <w:rFonts w:ascii="Symbol" w:hAnsi="Symbol" w:cs="Symbol" w:hint="default"/>
-      </w:rPr>
-    </w:lvl>
-  </w:abstractNum>
-  <w:abstractNum w:abstractNumId="5">
-    <w:lvl w:ilvl="0">
       <w:start w:val="3"/>
       <w:numFmt w:val="decimal"/>
       <w:lvlText w:val="%1"/>
@@ -9468,7 +8923,7 @@
       </w:rPr>
     </w:lvl>
   </w:abstractNum>
-  <w:abstractNum w:abstractNumId="6">
+  <w:abstractNum w:abstractNumId="4">
     <w:lvl w:ilvl="0">
       <w:start w:val="1"/>
       <w:numFmt w:val="decimal"/>
@@ -9614,144 +9069,7 @@
       </w:rPr>
     </w:lvl>
   </w:abstractNum>
-  <w:abstractNum w:abstractNumId="7">
-    <w:lvl w:ilvl="0">
-      <w:start w:val="1"/>
-      <w:numFmt w:val="bullet"/>
-      <w:lvlText w:val="●"/>
-      <w:lvlJc w:val="left"/>
-      <w:pPr>
-        <w:tabs>
-          <w:tab w:val="num" w:pos="0"/>
-        </w:tabs>
-        <w:ind w:left="720" w:hanging="360"/>
-      </w:pPr>
-      <w:rPr>
-        <w:rFonts w:ascii="Hind Siliguri" w:hAnsi="Hind Siliguri" w:cs="Hind Siliguri" w:hint="default"/>
-      </w:rPr>
-    </w:lvl>
-    <w:lvl w:ilvl="1">
-      <w:start w:val="1"/>
-      <w:numFmt w:val="bullet"/>
-      <w:lvlText w:val="o"/>
-      <w:lvlJc w:val="left"/>
-      <w:pPr>
-        <w:tabs>
-          <w:tab w:val="num" w:pos="0"/>
-        </w:tabs>
-        <w:ind w:left="1440" w:hanging="360"/>
-      </w:pPr>
-      <w:rPr>
-        <w:rFonts w:ascii="Courier New" w:hAnsi="Courier New" w:cs="Courier New" w:hint="default"/>
-      </w:rPr>
-    </w:lvl>
-    <w:lvl w:ilvl="2">
-      <w:start w:val="1"/>
-      <w:numFmt w:val="bullet"/>
-      <w:lvlText w:val=""/>
-      <w:lvlJc w:val="left"/>
-      <w:pPr>
-        <w:tabs>
-          <w:tab w:val="num" w:pos="0"/>
-        </w:tabs>
-        <w:ind w:left="2160" w:hanging="360"/>
-      </w:pPr>
-      <w:rPr>
-        <w:rFonts w:ascii="Wingdings" w:hAnsi="Wingdings" w:cs="Wingdings" w:hint="default"/>
-      </w:rPr>
-    </w:lvl>
-    <w:lvl w:ilvl="3">
-      <w:start w:val="1"/>
-      <w:numFmt w:val="bullet"/>
-      <w:lvlText w:val=""/>
-      <w:lvlJc w:val="left"/>
-      <w:pPr>
-        <w:tabs>
-          <w:tab w:val="num" w:pos="0"/>
-        </w:tabs>
-        <w:ind w:left="2880" w:hanging="360"/>
-      </w:pPr>
-      <w:rPr>
-        <w:rFonts w:ascii="Symbol" w:hAnsi="Symbol" w:cs="Symbol" w:hint="default"/>
-      </w:rPr>
-    </w:lvl>
-    <w:lvl w:ilvl="4">
-      <w:start w:val="1"/>
-      <w:numFmt w:val="bullet"/>
-      <w:lvlText w:val="o"/>
-      <w:lvlJc w:val="left"/>
-      <w:pPr>
-        <w:tabs>
-          <w:tab w:val="num" w:pos="0"/>
-        </w:tabs>
-        <w:ind w:left="3600" w:hanging="360"/>
-      </w:pPr>
-      <w:rPr>
-        <w:rFonts w:ascii="Courier New" w:hAnsi="Courier New" w:cs="Courier New" w:hint="default"/>
-      </w:rPr>
-    </w:lvl>
-    <w:lvl w:ilvl="5">
-      <w:start w:val="1"/>
-      <w:numFmt w:val="bullet"/>
-      <w:lvlText w:val=""/>
-      <w:lvlJc w:val="left"/>
-      <w:pPr>
-        <w:tabs>
-          <w:tab w:val="num" w:pos="0"/>
-        </w:tabs>
-        <w:ind w:left="4320" w:hanging="360"/>
-      </w:pPr>
-      <w:rPr>
-        <w:rFonts w:ascii="Wingdings" w:hAnsi="Wingdings" w:cs="Wingdings" w:hint="default"/>
-      </w:rPr>
-    </w:lvl>
-    <w:lvl w:ilvl="6">
-      <w:start w:val="1"/>
-      <w:numFmt w:val="bullet"/>
-      <w:lvlText w:val=""/>
-      <w:lvlJc w:val="left"/>
-      <w:pPr>
-        <w:tabs>
-          <w:tab w:val="num" w:pos="0"/>
-        </w:tabs>
-        <w:ind w:left="5040" w:hanging="360"/>
-      </w:pPr>
-      <w:rPr>
-        <w:rFonts w:ascii="Symbol" w:hAnsi="Symbol" w:cs="Symbol" w:hint="default"/>
-      </w:rPr>
-    </w:lvl>
-    <w:lvl w:ilvl="7">
-      <w:start w:val="1"/>
-      <w:numFmt w:val="bullet"/>
-      <w:lvlText w:val="o"/>
-      <w:lvlJc w:val="left"/>
-      <w:pPr>
-        <w:tabs>
-          <w:tab w:val="num" w:pos="0"/>
-        </w:tabs>
-        <w:ind w:left="5760" w:hanging="360"/>
-      </w:pPr>
-      <w:rPr>
-        <w:rFonts w:ascii="Courier New" w:hAnsi="Courier New" w:cs="Courier New" w:hint="default"/>
-      </w:rPr>
-    </w:lvl>
-    <w:lvl w:ilvl="8">
-      <w:start w:val="1"/>
-      <w:numFmt w:val="bullet"/>
-      <w:lvlText w:val=""/>
-      <w:lvlJc w:val="left"/>
-      <w:pPr>
-        <w:tabs>
-          <w:tab w:val="num" w:pos="0"/>
-        </w:tabs>
-        <w:ind w:left="6480" w:hanging="360"/>
-      </w:pPr>
-      <w:rPr>
-        <w:rFonts w:ascii="Wingdings" w:hAnsi="Wingdings" w:cs="Wingdings" w:hint="default"/>
-      </w:rPr>
-    </w:lvl>
-  </w:abstractNum>
-  <w:abstractNum w:abstractNumId="8">
+  <w:abstractNum w:abstractNumId="5">
     <w:lvl w:ilvl="0">
       <w:start w:val="1"/>
       <w:numFmt w:val="none"/>
@@ -9884,15 +9202,6 @@
   </w:num>
   <w:num w:numId="5">
     <w:abstractNumId w:val="5"/>
-  </w:num>
-  <w:num w:numId="6">
-    <w:abstractNumId w:val="6"/>
-  </w:num>
-  <w:num w:numId="7">
-    <w:abstractNumId w:val="7"/>
-  </w:num>
-  <w:num w:numId="8">
-    <w:abstractNumId w:val="8"/>
   </w:num>
 </w:numbering>
 </file>

</xml_diff>

<commit_message>
set up prebuild backend
</commit_message>
<xml_diff>
--- a/Mini_Project_Report.docx
+++ b/Mini_Project_Report.docx
@@ -708,7 +708,35 @@
           <w:b/>
           <w:sz w:val="32"/>
         </w:rPr>
-        <w:t>2020-21)</w:t>
+        <w:t>202</w:t>
+      </w:r>
+      <w:r>
+        <w:rPr>
+          <w:b/>
+          <w:sz w:val="32"/>
+        </w:rPr>
+        <w:t>1</w:t>
+      </w:r>
+      <w:r>
+        <w:rPr>
+          <w:b/>
+          <w:sz w:val="32"/>
+        </w:rPr>
+        <w:t>-2</w:t>
+      </w:r>
+      <w:r>
+        <w:rPr>
+          <w:b/>
+          <w:sz w:val="32"/>
+        </w:rPr>
+        <w:t>2</w:t>
+      </w:r>
+      <w:r>
+        <w:rPr>
+          <w:b/>
+          <w:sz w:val="32"/>
+        </w:rPr>
+        <w:t>)</w:t>
       </w:r>
     </w:p>
     <w:p>
@@ -7282,8 +7310,7 @@
       </w:pPr>
       <w:r>
         <w:rPr>
-          <w:sz w:val="24"/>
-          <w:szCs w:val="24"/>
+          <w:sz w:val="32"/>
         </w:rPr>
       </w:r>
     </w:p>
@@ -7425,7 +7452,14 @@
         </w:rPr>
       </w:pPr>
       <w:r>
-        <w:rPr/>
+        <w:rPr>
+          <w:rFonts w:eastAsia="Times New Roman" w:cs="Times New Roman"/>
+          <w:color w:val="auto"/>
+          <w:kern w:val="0"/>
+          <w:sz w:val="24"/>
+          <w:szCs w:val="24"/>
+          <w:lang w:val="en-US" w:eastAsia="en-US" w:bidi="ar-SA"/>
+        </w:rPr>
       </w:r>
     </w:p>
     <w:p>
@@ -7443,7 +7477,14 @@
         </w:rPr>
       </w:pPr>
       <w:r>
-        <w:rPr/>
+        <w:rPr>
+          <w:rFonts w:eastAsia="Times New Roman" w:cs="Times New Roman"/>
+          <w:color w:val="auto"/>
+          <w:kern w:val="0"/>
+          <w:sz w:val="24"/>
+          <w:szCs w:val="24"/>
+          <w:lang w:val="en-US" w:eastAsia="en-US" w:bidi="ar-SA"/>
+        </w:rPr>
       </w:r>
     </w:p>
     <w:p>
@@ -7461,7 +7502,14 @@
         </w:rPr>
       </w:pPr>
       <w:r>
-        <w:rPr/>
+        <w:rPr>
+          <w:rFonts w:eastAsia="Times New Roman" w:cs="Times New Roman"/>
+          <w:color w:val="auto"/>
+          <w:kern w:val="0"/>
+          <w:sz w:val="24"/>
+          <w:szCs w:val="24"/>
+          <w:lang w:val="en-US" w:eastAsia="en-US" w:bidi="ar-SA"/>
+        </w:rPr>
       </w:r>
     </w:p>
     <w:p>
@@ -7479,7 +7527,14 @@
         </w:rPr>
       </w:pPr>
       <w:r>
-        <w:rPr/>
+        <w:rPr>
+          <w:rFonts w:eastAsia="Times New Roman" w:cs="Times New Roman"/>
+          <w:color w:val="auto"/>
+          <w:kern w:val="0"/>
+          <w:sz w:val="24"/>
+          <w:szCs w:val="24"/>
+          <w:lang w:val="en-US" w:eastAsia="en-US" w:bidi="ar-SA"/>
+        </w:rPr>
       </w:r>
     </w:p>
     <w:p>
@@ -7497,7 +7552,14 @@
         </w:rPr>
       </w:pPr>
       <w:r>
-        <w:rPr/>
+        <w:rPr>
+          <w:rFonts w:eastAsia="Times New Roman" w:cs="Times New Roman"/>
+          <w:color w:val="auto"/>
+          <w:kern w:val="0"/>
+          <w:sz w:val="24"/>
+          <w:szCs w:val="24"/>
+          <w:lang w:val="en-US" w:eastAsia="en-US" w:bidi="ar-SA"/>
+        </w:rPr>
       </w:r>
     </w:p>
     <w:p>
@@ -7515,7 +7577,14 @@
         </w:rPr>
       </w:pPr>
       <w:r>
-        <w:rPr/>
+        <w:rPr>
+          <w:rFonts w:eastAsia="Times New Roman" w:cs="Times New Roman"/>
+          <w:color w:val="auto"/>
+          <w:kern w:val="0"/>
+          <w:sz w:val="24"/>
+          <w:szCs w:val="24"/>
+          <w:lang w:val="en-US" w:eastAsia="en-US" w:bidi="ar-SA"/>
+        </w:rPr>
       </w:r>
     </w:p>
     <w:p>
@@ -7533,7 +7602,14 @@
         </w:rPr>
       </w:pPr>
       <w:r>
-        <w:rPr/>
+        <w:rPr>
+          <w:rFonts w:eastAsia="Times New Roman" w:cs="Times New Roman"/>
+          <w:color w:val="auto"/>
+          <w:kern w:val="0"/>
+          <w:sz w:val="24"/>
+          <w:szCs w:val="24"/>
+          <w:lang w:val="en-US" w:eastAsia="en-US" w:bidi="ar-SA"/>
+        </w:rPr>
       </w:r>
     </w:p>
     <w:p>
@@ -7551,7 +7627,14 @@
         </w:rPr>
       </w:pPr>
       <w:r>
-        <w:rPr/>
+        <w:rPr>
+          <w:rFonts w:eastAsia="Times New Roman" w:cs="Times New Roman"/>
+          <w:color w:val="auto"/>
+          <w:kern w:val="0"/>
+          <w:sz w:val="24"/>
+          <w:szCs w:val="24"/>
+          <w:lang w:val="en-US" w:eastAsia="en-US" w:bidi="ar-SA"/>
+        </w:rPr>
       </w:r>
     </w:p>
     <w:p>
@@ -7569,7 +7652,14 @@
         </w:rPr>
       </w:pPr>
       <w:r>
-        <w:rPr/>
+        <w:rPr>
+          <w:rFonts w:eastAsia="Times New Roman" w:cs="Times New Roman"/>
+          <w:color w:val="auto"/>
+          <w:kern w:val="0"/>
+          <w:sz w:val="24"/>
+          <w:szCs w:val="24"/>
+          <w:lang w:val="en-US" w:eastAsia="en-US" w:bidi="ar-SA"/>
+        </w:rPr>
       </w:r>
     </w:p>
     <w:p>
@@ -7587,7 +7677,14 @@
         </w:rPr>
       </w:pPr>
       <w:r>
-        <w:rPr/>
+        <w:rPr>
+          <w:rFonts w:eastAsia="Times New Roman" w:cs="Times New Roman"/>
+          <w:color w:val="auto"/>
+          <w:kern w:val="0"/>
+          <w:sz w:val="24"/>
+          <w:szCs w:val="24"/>
+          <w:lang w:val="en-US" w:eastAsia="en-US" w:bidi="ar-SA"/>
+        </w:rPr>
       </w:r>
     </w:p>
     <w:p>
@@ -7605,7 +7702,14 @@
         </w:rPr>
       </w:pPr>
       <w:r>
-        <w:rPr/>
+        <w:rPr>
+          <w:rFonts w:eastAsia="Times New Roman" w:cs="Times New Roman"/>
+          <w:color w:val="auto"/>
+          <w:kern w:val="0"/>
+          <w:sz w:val="24"/>
+          <w:szCs w:val="24"/>
+          <w:lang w:val="en-US" w:eastAsia="en-US" w:bidi="ar-SA"/>
+        </w:rPr>
       </w:r>
     </w:p>
     <w:p>
@@ -7623,7 +7727,14 @@
         </w:rPr>
       </w:pPr>
       <w:r>
-        <w:rPr/>
+        <w:rPr>
+          <w:rFonts w:eastAsia="Times New Roman" w:cs="Times New Roman"/>
+          <w:color w:val="auto"/>
+          <w:kern w:val="0"/>
+          <w:sz w:val="24"/>
+          <w:szCs w:val="24"/>
+          <w:lang w:val="en-US" w:eastAsia="en-US" w:bidi="ar-SA"/>
+        </w:rPr>
       </w:r>
     </w:p>
     <w:p>
@@ -7641,7 +7752,14 @@
         </w:rPr>
       </w:pPr>
       <w:r>
-        <w:rPr/>
+        <w:rPr>
+          <w:rFonts w:eastAsia="Times New Roman" w:cs="Times New Roman"/>
+          <w:color w:val="auto"/>
+          <w:kern w:val="0"/>
+          <w:sz w:val="24"/>
+          <w:szCs w:val="24"/>
+          <w:lang w:val="en-US" w:eastAsia="en-US" w:bidi="ar-SA"/>
+        </w:rPr>
       </w:r>
     </w:p>
     <w:p>
@@ -7659,7 +7777,14 @@
         </w:rPr>
       </w:pPr>
       <w:r>
-        <w:rPr/>
+        <w:rPr>
+          <w:rFonts w:eastAsia="Times New Roman" w:cs="Times New Roman"/>
+          <w:color w:val="auto"/>
+          <w:kern w:val="0"/>
+          <w:sz w:val="24"/>
+          <w:szCs w:val="24"/>
+          <w:lang w:val="en-US" w:eastAsia="en-US" w:bidi="ar-SA"/>
+        </w:rPr>
         <w:drawing>
           <wp:anchor behindDoc="0" distT="0" distB="0" distL="0" distR="0" simplePos="0" locked="0" layoutInCell="0" allowOverlap="1" relativeHeight="8">
             <wp:simplePos x="0" y="0"/>
@@ -7952,26 +8077,24 @@
         <w:jc w:val="both"/>
         <w:rPr/>
       </w:pPr>
-      <w:hyperlink r:id="rId13">
-        <w:r>
-          <w:rPr>
-            <w:rStyle w:val="InternetLink"/>
-            <w:rFonts w:ascii="Whitney;Helvetica Neue;Helvetica;Arial;sans-serif" w:hAnsi="Whitney;Helvetica Neue;Helvetica;Arial;sans-serif"/>
-            <w:b w:val="false"/>
-            <w:i w:val="false"/>
-            <w:caps w:val="false"/>
-            <w:smallCaps w:val="false"/>
-            <w:strike w:val="false"/>
-            <w:dstrike w:val="false"/>
-            <w:color w:val="007094"/>
-            <w:spacing w:val="0"/>
-            <w:sz w:val="19"/>
-            <w:u w:val="none"/>
-            <w:effect w:val="none"/>
-          </w:rPr>
-          <w:t>https://nzxt.com/</w:t>
-        </w:r>
-      </w:hyperlink>
+      <w:r>
+        <w:rPr>
+          <w:rStyle w:val="InternetLink"/>
+          <w:rFonts w:ascii="Whitney;Helvetica Neue;Helvetica;Arial;sans-serif" w:hAnsi="Whitney;Helvetica Neue;Helvetica;Arial;sans-serif"/>
+          <w:b w:val="false"/>
+          <w:i w:val="false"/>
+          <w:caps w:val="false"/>
+          <w:smallCaps w:val="false"/>
+          <w:strike w:val="false"/>
+          <w:dstrike w:val="false"/>
+          <w:color w:val="007094"/>
+          <w:spacing w:val="0"/>
+          <w:sz w:val="19"/>
+          <w:u w:val="none"/>
+          <w:effect w:val="none"/>
+        </w:rPr>
+        <w:t>https://nzxt.com/</w:t>
+      </w:r>
     </w:p>
     <w:p>
       <w:pPr>
@@ -7981,26 +8104,24 @@
         <w:jc w:val="both"/>
         <w:rPr/>
       </w:pPr>
-      <w:hyperlink r:id="rId15">
-        <w:r>
-          <w:rPr>
-            <w:rStyle w:val="InternetLink"/>
-            <w:rFonts w:ascii="Whitney;Helvetica Neue;Helvetica;Arial;sans-serif" w:hAnsi="Whitney;Helvetica Neue;Helvetica;Arial;sans-serif"/>
-            <w:b w:val="false"/>
-            <w:i w:val="false"/>
-            <w:caps w:val="false"/>
-            <w:smallCaps w:val="false"/>
-            <w:strike w:val="false"/>
-            <w:dstrike w:val="false"/>
-            <w:color w:val="007094"/>
-            <w:spacing w:val="0"/>
-            <w:sz w:val="19"/>
-            <w:u w:val="none"/>
-            <w:effect w:val="none"/>
-          </w:rPr>
-          <w:t>https://mdcomputers.in/</w:t>
-        </w:r>
-      </w:hyperlink>
+      <w:r>
+        <w:rPr>
+          <w:rStyle w:val="InternetLink"/>
+          <w:rFonts w:ascii="Whitney;Helvetica Neue;Helvetica;Arial;sans-serif" w:hAnsi="Whitney;Helvetica Neue;Helvetica;Arial;sans-serif"/>
+          <w:b w:val="false"/>
+          <w:i w:val="false"/>
+          <w:caps w:val="false"/>
+          <w:smallCaps w:val="false"/>
+          <w:strike w:val="false"/>
+          <w:dstrike w:val="false"/>
+          <w:color w:val="007094"/>
+          <w:spacing w:val="0"/>
+          <w:sz w:val="19"/>
+          <w:u w:val="none"/>
+          <w:effect w:val="none"/>
+        </w:rPr>
+        <w:t>https://mdcomputers.in/</w:t>
+      </w:r>
     </w:p>
     <w:p>
       <w:pPr>
@@ -8010,18 +8131,16 @@
         <w:jc w:val="both"/>
         <w:rPr/>
       </w:pPr>
-      <w:hyperlink r:id="rId17">
-        <w:r>
-          <w:rPr>
-            <w:rStyle w:val="InternetLink"/>
-            <w:rFonts w:ascii="inherit" w:hAnsi="inherit"/>
-            <w:b w:val="false"/>
-            <w:sz w:val="19"/>
-            <w:u w:val="single"/>
-          </w:rPr>
-          <w:t>https://www.primeabgb.com/</w:t>
-        </w:r>
-      </w:hyperlink>
+      <w:r>
+        <w:rPr>
+          <w:rStyle w:val="InternetLink"/>
+          <w:rFonts w:ascii="inherit" w:hAnsi="inherit"/>
+          <w:b w:val="false"/>
+          <w:sz w:val="19"/>
+          <w:u w:val="single"/>
+        </w:rPr>
+        <w:t>https://www.primeabgb.com/</w:t>
+      </w:r>
     </w:p>
     <w:p>
       <w:pPr>
@@ -8031,25 +8150,23 @@
         <w:jc w:val="both"/>
         <w:rPr/>
       </w:pPr>
-      <w:hyperlink r:id="rId19">
-        <w:r>
-          <w:rPr>
-            <w:rStyle w:val="InternetLink"/>
-            <w:rFonts w:ascii="Whitney;Helvetica Neue;Helvetica;Arial;sans-serif" w:hAnsi="Whitney;Helvetica Neue;Helvetica;Arial;sans-serif"/>
-            <w:b w:val="false"/>
-            <w:i w:val="false"/>
-            <w:caps w:val="false"/>
-            <w:smallCaps w:val="false"/>
-            <w:strike w:val="false"/>
-            <w:dstrike w:val="false"/>
-            <w:spacing w:val="0"/>
-            <w:sz w:val="19"/>
-            <w:u w:val="none"/>
-            <w:effect w:val="none"/>
-          </w:rPr>
-          <w:t>https://pcpartpicker.com/</w:t>
-        </w:r>
-      </w:hyperlink>
+      <w:r>
+        <w:rPr>
+          <w:rStyle w:val="InternetLink"/>
+          <w:rFonts w:ascii="Whitney;Helvetica Neue;Helvetica;Arial;sans-serif" w:hAnsi="Whitney;Helvetica Neue;Helvetica;Arial;sans-serif"/>
+          <w:b w:val="false"/>
+          <w:i w:val="false"/>
+          <w:caps w:val="false"/>
+          <w:smallCaps w:val="false"/>
+          <w:strike w:val="false"/>
+          <w:dstrike w:val="false"/>
+          <w:spacing w:val="0"/>
+          <w:sz w:val="19"/>
+          <w:u w:val="none"/>
+          <w:effect w:val="none"/>
+        </w:rPr>
+        <w:t>https://pcpartpicker.com/</w:t>
+      </w:r>
     </w:p>
     <w:p>
       <w:pPr>
@@ -8060,6 +8177,8 @@
         <w:rPr>
           <w:rFonts w:ascii="inherit" w:hAnsi="inherit"/>
           <w:b w:val="false"/>
+          <w:b w:val="false"/>
+          <w:i w:val="false"/>
           <w:i w:val="false"/>
           <w:caps w:val="false"/>
           <w:smallCaps w:val="false"/>
@@ -8071,7 +8190,7 @@
           <w:effect w:val="none"/>
         </w:rPr>
       </w:pPr>
-      <w:hyperlink r:id="rId20" w:tgtFrame="_blank">
+      <w:hyperlink r:id="rId12" w:tgtFrame="_blank">
         <w:r>
           <w:rPr>
             <w:rStyle w:val="InternetLink"/>
@@ -8118,14 +8237,11 @@
         </w:rPr>
       </w:pPr>
       <w:r>
-        <w:rPr>
-          <w:sz w:val="24"/>
-          <w:szCs w:val="32"/>
-        </w:rPr>
+        <w:rPr/>
       </w:r>
     </w:p>
     <w:sectPr>
-      <w:footerReference w:type="default" r:id="rId21"/>
+      <w:footerReference w:type="default" r:id="rId13"/>
       <w:type w:val="nextPage"/>
       <w:pgSz w:w="11920" w:h="16850"/>
       <w:pgMar w:left="1580" w:right="1200" w:header="0" w:top="1520" w:footer="720" w:bottom="777" w:gutter="0"/>
@@ -8146,7 +8262,7 @@
         <w:docPartGallery w:val="Page Numbers (Bottom of Page)"/>
         <w:docPartUnique w:val="true"/>
       </w:docPartObj>
-      <w:id w:val="231601815"/>
+      <w:id w:val="1346758192"/>
     </w:sdtPr>
     <w:sdtContent>
       <w:p>
@@ -8220,7 +8336,7 @@
         <w:docPartGallery w:val="Page Numbers (Bottom of Page)"/>
         <w:docPartUnique w:val="true"/>
       </w:docPartObj>
-      <w:id w:val="614171602"/>
+      <w:id w:val="845881701"/>
     </w:sdtPr>
     <w:sdtContent>
       <w:p>
@@ -8302,7 +8418,7 @@
         <w:docPartGallery w:val="Page Numbers (Bottom of Page)"/>
         <w:docPartUnique w:val="true"/>
       </w:docPartObj>
-      <w:id w:val="772579319"/>
+      <w:id w:val="1310014006"/>
     </w:sdtPr>
     <w:sdtContent>
       <w:p>
@@ -8377,7 +8493,7 @@
         <w:docPartGallery w:val="Page Numbers (Bottom of Page)"/>
         <w:docPartUnique w:val="true"/>
       </w:docPartObj>
-      <w:id w:val="1721013763"/>
+      <w:id w:val="581897806"/>
     </w:sdtPr>
     <w:sdtContent>
       <w:p>
@@ -9441,6 +9557,7 @@
     <w:qFormat/>
     <w:pPr>
       <w:widowControl/>
+      <w:suppressAutoHyphens w:val="true"/>
       <w:bidi w:val="0"/>
       <w:spacing w:lineRule="atLeast" w:line="200" w:before="0" w:after="0"/>
       <w:jc w:val="left"/>
@@ -9598,6 +9715,7 @@
     <w:qFormat/>
     <w:pPr>
       <w:widowControl/>
+      <w:suppressAutoHyphens w:val="true"/>
       <w:bidi w:val="0"/>
       <w:spacing w:before="0" w:after="0"/>
       <w:jc w:val="left"/>
@@ -9775,6 +9893,7 @@
     <w:qFormat/>
     <w:pPr>
       <w:widowControl/>
+      <w:suppressAutoHyphens w:val="true"/>
       <w:bidi w:val="0"/>
       <w:spacing w:before="283" w:after="0"/>
       <w:jc w:val="left"/>
@@ -9986,6 +10105,7 @@
     <w:qFormat/>
     <w:pPr>
       <w:widowControl/>
+      <w:suppressAutoHyphens w:val="true"/>
       <w:bidi w:val="0"/>
       <w:spacing w:before="0" w:after="0"/>
       <w:jc w:val="center"/>
@@ -10013,6 +10133,7 @@
     <w:qFormat/>
     <w:pPr>
       <w:widowControl/>
+      <w:suppressAutoHyphens w:val="true"/>
       <w:bidi w:val="0"/>
       <w:spacing w:before="0" w:after="0"/>
       <w:jc w:val="center"/>
@@ -10039,6 +10160,7 @@
     <w:qFormat/>
     <w:pPr>
       <w:widowControl/>
+      <w:suppressAutoHyphens w:val="true"/>
       <w:bidi w:val="0"/>
       <w:spacing w:before="0" w:after="0"/>
       <w:ind w:left="340" w:hanging="340"/>
@@ -10066,6 +10188,7 @@
     <w:qFormat/>
     <w:pPr>
       <w:widowControl/>
+      <w:suppressAutoHyphens w:val="true"/>
       <w:bidi w:val="0"/>
       <w:spacing w:before="0" w:after="0"/>
       <w:jc w:val="left"/>
@@ -10084,6 +10207,7 @@
     <w:qFormat/>
     <w:pPr>
       <w:widowControl/>
+      <w:suppressAutoHyphens w:val="true"/>
       <w:bidi w:val="0"/>
       <w:spacing w:before="0" w:after="0"/>
       <w:jc w:val="left"/>
@@ -10102,6 +10226,7 @@
     <w:qFormat/>
     <w:pPr>
       <w:widowControl/>
+      <w:suppressAutoHyphens w:val="true"/>
       <w:bidi w:val="0"/>
       <w:spacing w:lineRule="atLeast" w:line="200" w:before="0" w:after="0"/>
       <w:jc w:val="left"/>
@@ -10582,6 +10707,7 @@
     <w:qFormat/>
     <w:pPr>
       <w:widowControl/>
+      <w:suppressAutoHyphens w:val="true"/>
       <w:bidi w:val="0"/>
       <w:spacing w:before="0" w:after="0"/>
       <w:jc w:val="left"/>
@@ -10600,6 +10726,7 @@
     <w:qFormat/>
     <w:pPr>
       <w:widowControl/>
+      <w:suppressAutoHyphens w:val="true"/>
       <w:bidi w:val="0"/>
       <w:spacing w:before="0" w:after="0"/>
       <w:jc w:val="left"/>
@@ -10618,6 +10745,7 @@
     <w:qFormat/>
     <w:pPr>
       <w:widowControl/>
+      <w:suppressAutoHyphens w:val="true"/>
       <w:bidi w:val="0"/>
       <w:spacing w:before="0" w:after="0"/>
       <w:ind w:left="340" w:hanging="340"/>
@@ -10645,6 +10773,7 @@
     <w:qFormat/>
     <w:pPr>
       <w:widowControl/>
+      <w:suppressAutoHyphens w:val="true"/>
       <w:bidi w:val="0"/>
       <w:spacing w:before="283" w:after="0"/>
       <w:jc w:val="left"/>
@@ -10856,6 +10985,7 @@
     <w:qFormat/>
     <w:pPr>
       <w:widowControl/>
+      <w:suppressAutoHyphens w:val="true"/>
       <w:bidi w:val="0"/>
       <w:spacing w:before="283" w:after="0"/>
       <w:jc w:val="left"/>
@@ -11067,6 +11197,7 @@
     <w:qFormat/>
     <w:pPr>
       <w:widowControl/>
+      <w:suppressAutoHyphens w:val="true"/>
       <w:bidi w:val="0"/>
       <w:spacing w:before="0" w:after="0"/>
       <w:jc w:val="center"/>
@@ -11094,6 +11225,7 @@
     <w:qFormat/>
     <w:pPr>
       <w:widowControl/>
+      <w:suppressAutoHyphens w:val="true"/>
       <w:bidi w:val="0"/>
       <w:spacing w:before="0" w:after="0"/>
       <w:jc w:val="center"/>
@@ -11120,6 +11252,7 @@
     <w:qFormat/>
     <w:pPr>
       <w:widowControl/>
+      <w:suppressAutoHyphens w:val="true"/>
       <w:bidi w:val="0"/>
       <w:spacing w:before="0" w:after="0"/>
       <w:ind w:left="340" w:hanging="340"/>
@@ -11147,6 +11280,7 @@
     <w:qFormat/>
     <w:pPr>
       <w:widowControl/>
+      <w:suppressAutoHyphens w:val="true"/>
       <w:bidi w:val="0"/>
       <w:spacing w:before="0" w:after="0"/>
       <w:jc w:val="left"/>
@@ -11165,6 +11299,7 @@
     <w:qFormat/>
     <w:pPr>
       <w:widowControl/>
+      <w:suppressAutoHyphens w:val="true"/>
       <w:bidi w:val="0"/>
       <w:spacing w:before="0" w:after="0"/>
       <w:jc w:val="left"/>
@@ -11183,6 +11318,7 @@
     <w:qFormat/>
     <w:pPr>
       <w:widowControl/>
+      <w:suppressAutoHyphens w:val="true"/>
       <w:bidi w:val="0"/>
       <w:spacing w:before="283" w:after="0"/>
       <w:jc w:val="left"/>
@@ -11394,6 +11530,7 @@
     <w:qFormat/>
     <w:pPr>
       <w:widowControl/>
+      <w:suppressAutoHyphens w:val="true"/>
       <w:bidi w:val="0"/>
       <w:spacing w:before="0" w:after="0"/>
       <w:jc w:val="center"/>
@@ -11421,6 +11558,7 @@
     <w:qFormat/>
     <w:pPr>
       <w:widowControl/>
+      <w:suppressAutoHyphens w:val="true"/>
       <w:bidi w:val="0"/>
       <w:spacing w:before="0" w:after="0"/>
       <w:jc w:val="center"/>
@@ -11447,6 +11585,7 @@
     <w:qFormat/>
     <w:pPr>
       <w:widowControl/>
+      <w:suppressAutoHyphens w:val="true"/>
       <w:bidi w:val="0"/>
       <w:spacing w:before="0" w:after="0"/>
       <w:ind w:left="340" w:hanging="340"/>
@@ -11474,6 +11613,7 @@
     <w:qFormat/>
     <w:pPr>
       <w:widowControl/>
+      <w:suppressAutoHyphens w:val="true"/>
       <w:bidi w:val="0"/>
       <w:spacing w:before="0" w:after="0"/>
       <w:jc w:val="left"/>
@@ -11492,6 +11632,7 @@
     <w:qFormat/>
     <w:pPr>
       <w:widowControl/>
+      <w:suppressAutoHyphens w:val="true"/>
       <w:bidi w:val="0"/>
       <w:spacing w:before="0" w:after="0"/>
       <w:jc w:val="left"/>

</xml_diff>